<commit_message>
Rajout POO avec Decorateur
</commit_message>
<xml_diff>
--- a/Docs formation/Exercices/UML et POO - exercices.docx
+++ b/Docs formation/Exercices/UML et POO - exercices.docx
@@ -1,6 +1,6 @@
 
 <file path=word/document.xml><?xml version="1.0" encoding="utf-8"?>
-<w:document xmlns:wpc="http://schemas.microsoft.com/office/word/2010/wordprocessingCanvas" xmlns:mc="http://schemas.openxmlformats.org/markup-compatibility/2006" xmlns:o="urn:schemas-microsoft-com:office:office" xmlns:r="http://schemas.openxmlformats.org/officeDocument/2006/relationships" xmlns:m="http://schemas.openxmlformats.org/officeDocument/2006/math" xmlns:v="urn:schemas-microsoft-com:vml" xmlns:wp14="http://schemas.microsoft.com/office/word/2010/wordprocessingDrawing" xmlns:wp="http://schemas.openxmlformats.org/drawingml/2006/wordprocessingDrawing" xmlns:w10="urn:schemas-microsoft-com:office:word" xmlns:w="http://schemas.openxmlformats.org/wordprocessingml/2006/main" xmlns:w14="http://schemas.microsoft.com/office/word/2010/wordml" xmlns:w15="http://schemas.microsoft.com/office/word/2012/wordml" xmlns:wpg="http://schemas.microsoft.com/office/word/2010/wordprocessingGroup" xmlns:wpi="http://schemas.microsoft.com/office/word/2010/wordprocessingInk" xmlns:wne="http://schemas.microsoft.com/office/word/2006/wordml" xmlns:wps="http://schemas.microsoft.com/office/word/2010/wordprocessingShape" mc:Ignorable="w14 w15 wp14">
+<w:document xmlns:wpc="http://schemas.microsoft.com/office/word/2010/wordprocessingCanvas" xmlns:cx="http://schemas.microsoft.com/office/drawing/2014/chartex" xmlns:cx1="http://schemas.microsoft.com/office/drawing/2015/9/8/chartex" xmlns:cx2="http://schemas.microsoft.com/office/drawing/2015/10/21/chartex" xmlns:cx3="http://schemas.microsoft.com/office/drawing/2016/5/9/chartex" xmlns:cx4="http://schemas.microsoft.com/office/drawing/2016/5/10/chartex" xmlns:cx5="http://schemas.microsoft.com/office/drawing/2016/5/11/chartex" xmlns:cx6="http://schemas.microsoft.com/office/drawing/2016/5/12/chartex" xmlns:cx7="http://schemas.microsoft.com/office/drawing/2016/5/13/chartex" xmlns:cx8="http://schemas.microsoft.com/office/drawing/2016/5/14/chartex" xmlns:mc="http://schemas.openxmlformats.org/markup-compatibility/2006" xmlns:o="urn:schemas-microsoft-com:office:office" xmlns:r="http://schemas.openxmlformats.org/officeDocument/2006/relationships" xmlns:m="http://schemas.openxmlformats.org/officeDocument/2006/math" xmlns:v="urn:schemas-microsoft-com:vml" xmlns:wp14="http://schemas.microsoft.com/office/word/2010/wordprocessingDrawing" xmlns:wp="http://schemas.openxmlformats.org/drawingml/2006/wordprocessingDrawing" xmlns:w10="urn:schemas-microsoft-com:office:word" xmlns:w="http://schemas.openxmlformats.org/wordprocessingml/2006/main" xmlns:w14="http://schemas.microsoft.com/office/word/2010/wordml" xmlns:w15="http://schemas.microsoft.com/office/word/2012/wordml" xmlns:w16se="http://schemas.microsoft.com/office/word/2015/wordml/symex" xmlns:wpg="http://schemas.microsoft.com/office/word/2010/wordprocessingGroup" xmlns:wpi="http://schemas.microsoft.com/office/word/2010/wordprocessingInk" xmlns:wne="http://schemas.microsoft.com/office/word/2006/wordml" xmlns:wps="http://schemas.microsoft.com/office/word/2010/wordprocessingShape" mc:Ignorable="w14 w15 w16se wp14">
   <w:body>
     <w:p>
       <w:pPr>
@@ -187,7 +187,23 @@
         <w:t xml:space="preserve"> </w:t>
       </w:r>
       <w:r>
-        <w:t xml:space="preserve">les sources en MSIL (Microsoft Intermediate Language), et </w:t>
+        <w:t xml:space="preserve">les sources en MSIL (Microsoft </w:t>
+      </w:r>
+      <w:proofErr w:type="spellStart"/>
+      <w:r>
+        <w:t>Intermediate</w:t>
+      </w:r>
+      <w:proofErr w:type="spellEnd"/>
+      <w:r>
+        <w:t xml:space="preserve"> </w:t>
+      </w:r>
+      <w:proofErr w:type="spellStart"/>
+      <w:r>
+        <w:t>Language</w:t>
+      </w:r>
+      <w:proofErr w:type="spellEnd"/>
+      <w:r>
+        <w:t xml:space="preserve">), et </w:t>
       </w:r>
       <w:r>
         <w:t>produit en parallèle des métadonnées qui décrivent le code</w:t>
@@ -322,13 +338,7 @@
         <w:t>catégorie (nombre d’étoiles)</w:t>
       </w:r>
       <w:r>
-        <w:t>. Une chambre est caractérisée par le nombre de lits qu’elle contient, son prix et son numéro. On veut pouvoir savoir qui occupe quelle chambre</w:t>
-      </w:r>
-      <w:r>
-        <w:t xml:space="preserve"> à</w:t>
-      </w:r>
-      <w:r>
-        <w:t xml:space="preserve"> quelle date. Pour chaque jour de l’année, on veut pouvoir calculer le loyer de chaque chambre en fonction de son prix et de son occupation (le loyer est nul si la chambre est inoccupée). La somme de ces loyers permet de calculer le chiffre d’affaires de l’hôtel entre deux dates.</w:t>
+        <w:t>. Une chambre est caractérisée par le nombre de lits qu’elle contient, son prix et son numéro. On veut pouvoir savoir qui occupe quelle chambre quelle date. Pour chaque jour de l’année, on veut pouvoir calculer le loyer de chaque chambre en fonction de son prix et de son occupation (le loyer est nul si la chambre est inoccupée). La somme de ces loyers permet de calculer le chiffre d’affaires de l’hôtel entre deux dates.</w:t>
       </w:r>
     </w:p>
     <w:p>
@@ -1054,7 +1064,15 @@
         <w:t>a</w:t>
       </w:r>
       <w:r>
-        <w:t xml:space="preserve"> un stéréotype « virtual » pour </w:t>
+        <w:t xml:space="preserve"> un stéréotype « </w:t>
+      </w:r>
+      <w:proofErr w:type="spellStart"/>
+      <w:r>
+        <w:t>virtual</w:t>
+      </w:r>
+      <w:proofErr w:type="spellEnd"/>
+      <w:r>
+        <w:t xml:space="preserve"> » pour </w:t>
       </w:r>
       <w:r>
         <w:t>mettre en évidence</w:t>
@@ -1151,11 +1169,99 @@
     </w:p>
     <w:p>
       <w:pPr>
+        <w:rPr>
+          <w:b/>
+        </w:rPr>
+      </w:pPr>
+      <w:r>
+        <w:rPr>
+          <w:b/>
+        </w:rPr>
+        <w:t>Remarques pour moi</w:t>
+      </w:r>
+    </w:p>
+    <w:p>
+      <w:r>
+        <w:t xml:space="preserve">Il n’y a pas </w:t>
+      </w:r>
+      <w:r>
+        <w:t>qu’une seule solution :</w:t>
+      </w:r>
+    </w:p>
+    <w:p>
+      <w:pPr>
+        <w:pStyle w:val="Listepuces"/>
+        <w:tabs>
+          <w:tab w:val="clear" w:pos="360"/>
+          <w:tab w:val="num" w:pos="720"/>
+        </w:tabs>
+        <w:ind w:left="720"/>
+      </w:pPr>
+      <w:r>
+        <w:t xml:space="preserve">Des indices dans l’énoncé permettent de déterminer si les méthodes sont plutôt abstraites ou simplement virtuelles, mais on peut </w:t>
+      </w:r>
+      <w:r>
+        <w:t xml:space="preserve">tout à fait les mettre toutes virtuelles, </w:t>
+      </w:r>
+      <w:r>
+        <w:t>si on estime qu'on peut fourni</w:t>
+      </w:r>
+      <w:r>
+        <w:t>r une implémentation par défaut</w:t>
+      </w:r>
+    </w:p>
+    <w:p>
+      <w:pPr>
+        <w:pStyle w:val="Listepuces"/>
+        <w:tabs>
+          <w:tab w:val="clear" w:pos="360"/>
+          <w:tab w:val="num" w:pos="720"/>
+        </w:tabs>
+        <w:ind w:left="720"/>
+      </w:pPr>
+      <w:r>
+        <w:t>Chauffage électrique peut aussi être considérée comme abstraite</w:t>
+      </w:r>
+    </w:p>
+    <w:p>
+      <w:pPr>
+        <w:pStyle w:val="Listepuces"/>
+        <w:numPr>
+          <w:ilvl w:val="0"/>
+          <w:numId w:val="0"/>
+        </w:numPr>
+      </w:pPr>
+    </w:p>
+    <w:p>
+      <w:pPr>
+        <w:pStyle w:val="Listepuces"/>
+        <w:numPr>
+          <w:ilvl w:val="0"/>
+          <w:numId w:val="0"/>
+        </w:numPr>
+      </w:pPr>
+      <w:r>
+        <w:t xml:space="preserve">NB/ </w:t>
+      </w:r>
+      <w:hyperlink r:id="rId8" w:history="1">
+        <w:r>
+          <w:rPr>
+            <w:color w:val="0000FF"/>
+            <w:u w:val="single"/>
+          </w:rPr>
+          <w:t>cette page</w:t>
+        </w:r>
+      </w:hyperlink>
+      <w:r>
+        <w:t xml:space="preserve"> donne un lexique sur les installations de chauffage, qui peut être utile pour décrire ces dernières en termes d’objets</w:t>
+      </w:r>
+    </w:p>
+    <w:p>
+      <w:pPr>
         <w:pStyle w:val="Titre2"/>
       </w:pPr>
-      <w:bookmarkStart w:id="0" w:name="_GoBack"/>
-      <w:bookmarkEnd w:id="0"/>
-      <w:r>
+      <w:r>
+        <w:lastRenderedPageBreak/>
         <w:t xml:space="preserve">Exo </w:t>
       </w:r>
       <w:r>
@@ -1250,7 +1356,6 @@
         </w:numPr>
       </w:pPr>
       <w:r>
-        <w:lastRenderedPageBreak/>
         <w:t>Dans</w:t>
       </w:r>
       <w:r>
@@ -1453,6 +1558,7 @@
     </w:p>
     <w:p>
       <w:r>
+        <w:lastRenderedPageBreak/>
         <w:t>L’utilisateur peut alors sai</w:t>
       </w:r>
       <w:r>
@@ -1536,7 +1642,6 @@
         <w:pStyle w:val="Titre2"/>
       </w:pPr>
       <w:r>
-        <w:lastRenderedPageBreak/>
         <w:t>Exo 2 : paiement de l’addition au resto</w:t>
       </w:r>
     </w:p>
@@ -1556,8 +1661,63 @@
         <w:t>appareil à carte bancaire, entre le moment où le client demande l’addition et le moment où il quitte le restaurant.</w:t>
       </w:r>
     </w:p>
+    <w:p/>
+    <w:p>
+      <w:pPr>
+        <w:pStyle w:val="Titre1"/>
+      </w:pPr>
+      <w:r>
+        <w:t>Diagramme d’états-transition</w:t>
+      </w:r>
+      <w:r>
+        <w:t>s</w:t>
+      </w:r>
+    </w:p>
+    <w:p>
+      <w:pPr>
+        <w:pStyle w:val="Titre2"/>
+      </w:pPr>
+      <w:r>
+        <w:t>Exo 1 : gestion de bugs</w:t>
+      </w:r>
+    </w:p>
+    <w:p>
+      <w:r>
+        <w:t>Le testeur, lorsqu’il trouve un bug dans l’application, ouvre un nouveau bug dans le système d’information.</w:t>
+      </w:r>
+    </w:p>
+    <w:p>
+      <w:r>
+        <w:t>Ce bug reste à l’état proposé jusqu’à ce que le développeur lise sa description et le passe à l’état actif pour indiquer qu’il va travailler dessus, ou bien à l’état « non reproduit » si la description n’est pas suffisante pour reproduire le bug.</w:t>
+      </w:r>
+    </w:p>
+    <w:p>
+      <w:r>
+        <w:t>Lorsque le bug est corrigé, le développeur le notifie au testeur en passant son état à « Corrigé »</w:t>
+      </w:r>
+    </w:p>
+    <w:p>
+      <w:r>
+        <w:t>Le testeur vérifie la correction. Si le bug est effectivement corrigé, il le clôture, sinon, il le repasse à l’état actif en indiquant la raison.</w:t>
+      </w:r>
+    </w:p>
+    <w:p>
+      <w:r>
+        <w:t>Il se peut que le testeur n’arrive pas lui-même à reproduire un bug qu’il avait proposé, auquel cas il le clôture</w:t>
+      </w:r>
+      <w:bookmarkStart w:id="0" w:name="_GoBack"/>
+      <w:bookmarkEnd w:id="0"/>
+    </w:p>
+    <w:p/>
+    <w:p/>
+    <w:p>
+      <w:r>
+        <w:t xml:space="preserve"> </w:t>
+      </w:r>
+    </w:p>
+    <w:p/>
     <w:sectPr>
-      <w:headerReference w:type="default" r:id="rId8"/>
+      <w:headerReference w:type="default" r:id="rId9"/>
       <w:pgSz w:w="11906" w:h="16838"/>
       <w:pgMar w:top="1417" w:right="1417" w:bottom="1417" w:left="1417" w:header="708" w:footer="708" w:gutter="0"/>
       <w:cols w:space="708"/>
@@ -1568,7 +1728,7 @@
 </file>
 
 <file path=word/endnotes.xml><?xml version="1.0" encoding="utf-8"?>
-<w:endnotes xmlns:wpc="http://schemas.microsoft.com/office/word/2010/wordprocessingCanvas" xmlns:mc="http://schemas.openxmlformats.org/markup-compatibility/2006" xmlns:o="urn:schemas-microsoft-com:office:office" xmlns:r="http://schemas.openxmlformats.org/officeDocument/2006/relationships" xmlns:m="http://schemas.openxmlformats.org/officeDocument/2006/math" xmlns:v="urn:schemas-microsoft-com:vml" xmlns:wp14="http://schemas.microsoft.com/office/word/2010/wordprocessingDrawing" xmlns:wp="http://schemas.openxmlformats.org/drawingml/2006/wordprocessingDrawing" xmlns:w10="urn:schemas-microsoft-com:office:word" xmlns:w="http://schemas.openxmlformats.org/wordprocessingml/2006/main" xmlns:w14="http://schemas.microsoft.com/office/word/2010/wordml" xmlns:w15="http://schemas.microsoft.com/office/word/2012/wordml" xmlns:wpg="http://schemas.microsoft.com/office/word/2010/wordprocessingGroup" xmlns:wpi="http://schemas.microsoft.com/office/word/2010/wordprocessingInk" xmlns:wne="http://schemas.microsoft.com/office/word/2006/wordml" xmlns:wps="http://schemas.microsoft.com/office/word/2010/wordprocessingShape" mc:Ignorable="w14 w15 wp14">
+<w:endnotes xmlns:wpc="http://schemas.microsoft.com/office/word/2010/wordprocessingCanvas" xmlns:cx="http://schemas.microsoft.com/office/drawing/2014/chartex" xmlns:cx1="http://schemas.microsoft.com/office/drawing/2015/9/8/chartex" xmlns:cx2="http://schemas.microsoft.com/office/drawing/2015/10/21/chartex" xmlns:cx3="http://schemas.microsoft.com/office/drawing/2016/5/9/chartex" xmlns:cx4="http://schemas.microsoft.com/office/drawing/2016/5/10/chartex" xmlns:cx5="http://schemas.microsoft.com/office/drawing/2016/5/11/chartex" xmlns:cx6="http://schemas.microsoft.com/office/drawing/2016/5/12/chartex" xmlns:cx7="http://schemas.microsoft.com/office/drawing/2016/5/13/chartex" xmlns:cx8="http://schemas.microsoft.com/office/drawing/2016/5/14/chartex" xmlns:mc="http://schemas.openxmlformats.org/markup-compatibility/2006" xmlns:o="urn:schemas-microsoft-com:office:office" xmlns:r="http://schemas.openxmlformats.org/officeDocument/2006/relationships" xmlns:m="http://schemas.openxmlformats.org/officeDocument/2006/math" xmlns:v="urn:schemas-microsoft-com:vml" xmlns:wp14="http://schemas.microsoft.com/office/word/2010/wordprocessingDrawing" xmlns:wp="http://schemas.openxmlformats.org/drawingml/2006/wordprocessingDrawing" xmlns:w10="urn:schemas-microsoft-com:office:word" xmlns:w="http://schemas.openxmlformats.org/wordprocessingml/2006/main" xmlns:w14="http://schemas.microsoft.com/office/word/2010/wordml" xmlns:w15="http://schemas.microsoft.com/office/word/2012/wordml" xmlns:w16se="http://schemas.microsoft.com/office/word/2015/wordml/symex" xmlns:wpg="http://schemas.microsoft.com/office/word/2010/wordprocessingGroup" xmlns:wpi="http://schemas.microsoft.com/office/word/2010/wordprocessingInk" xmlns:wne="http://schemas.microsoft.com/office/word/2006/wordml" xmlns:wps="http://schemas.microsoft.com/office/word/2010/wordprocessingShape" mc:Ignorable="w14 w15 w16se wp14">
   <w:endnote w:type="separator" w:id="-1">
     <w:p>
       <w:pPr>
@@ -1593,7 +1753,7 @@
 </file>
 
 <file path=word/footnotes.xml><?xml version="1.0" encoding="utf-8"?>
-<w:footnotes xmlns:wpc="http://schemas.microsoft.com/office/word/2010/wordprocessingCanvas" xmlns:mc="http://schemas.openxmlformats.org/markup-compatibility/2006" xmlns:o="urn:schemas-microsoft-com:office:office" xmlns:r="http://schemas.openxmlformats.org/officeDocument/2006/relationships" xmlns:m="http://schemas.openxmlformats.org/officeDocument/2006/math" xmlns:v="urn:schemas-microsoft-com:vml" xmlns:wp14="http://schemas.microsoft.com/office/word/2010/wordprocessingDrawing" xmlns:wp="http://schemas.openxmlformats.org/drawingml/2006/wordprocessingDrawing" xmlns:w10="urn:schemas-microsoft-com:office:word" xmlns:w="http://schemas.openxmlformats.org/wordprocessingml/2006/main" xmlns:w14="http://schemas.microsoft.com/office/word/2010/wordml" xmlns:w15="http://schemas.microsoft.com/office/word/2012/wordml" xmlns:wpg="http://schemas.microsoft.com/office/word/2010/wordprocessingGroup" xmlns:wpi="http://schemas.microsoft.com/office/word/2010/wordprocessingInk" xmlns:wne="http://schemas.microsoft.com/office/word/2006/wordml" xmlns:wps="http://schemas.microsoft.com/office/word/2010/wordprocessingShape" mc:Ignorable="w14 w15 wp14">
+<w:footnotes xmlns:wpc="http://schemas.microsoft.com/office/word/2010/wordprocessingCanvas" xmlns:cx="http://schemas.microsoft.com/office/drawing/2014/chartex" xmlns:cx1="http://schemas.microsoft.com/office/drawing/2015/9/8/chartex" xmlns:cx2="http://schemas.microsoft.com/office/drawing/2015/10/21/chartex" xmlns:cx3="http://schemas.microsoft.com/office/drawing/2016/5/9/chartex" xmlns:cx4="http://schemas.microsoft.com/office/drawing/2016/5/10/chartex" xmlns:cx5="http://schemas.microsoft.com/office/drawing/2016/5/11/chartex" xmlns:cx6="http://schemas.microsoft.com/office/drawing/2016/5/12/chartex" xmlns:cx7="http://schemas.microsoft.com/office/drawing/2016/5/13/chartex" xmlns:cx8="http://schemas.microsoft.com/office/drawing/2016/5/14/chartex" xmlns:mc="http://schemas.openxmlformats.org/markup-compatibility/2006" xmlns:o="urn:schemas-microsoft-com:office:office" xmlns:r="http://schemas.openxmlformats.org/officeDocument/2006/relationships" xmlns:m="http://schemas.openxmlformats.org/officeDocument/2006/math" xmlns:v="urn:schemas-microsoft-com:vml" xmlns:wp14="http://schemas.microsoft.com/office/word/2010/wordprocessingDrawing" xmlns:wp="http://schemas.openxmlformats.org/drawingml/2006/wordprocessingDrawing" xmlns:w10="urn:schemas-microsoft-com:office:word" xmlns:w="http://schemas.openxmlformats.org/wordprocessingml/2006/main" xmlns:w14="http://schemas.microsoft.com/office/word/2010/wordml" xmlns:w15="http://schemas.microsoft.com/office/word/2012/wordml" xmlns:w16se="http://schemas.microsoft.com/office/word/2015/wordml/symex" xmlns:wpg="http://schemas.microsoft.com/office/word/2010/wordprocessingGroup" xmlns:wpi="http://schemas.microsoft.com/office/word/2010/wordprocessingInk" xmlns:wne="http://schemas.microsoft.com/office/word/2006/wordml" xmlns:wps="http://schemas.microsoft.com/office/word/2010/wordprocessingShape" mc:Ignorable="w14 w15 w16se wp14">
   <w:footnote w:type="separator" w:id="-1">
     <w:p>
       <w:pPr>
@@ -1618,7 +1778,7 @@
 </file>
 
 <file path=word/header1.xml><?xml version="1.0" encoding="utf-8"?>
-<w:hdr xmlns:wpc="http://schemas.microsoft.com/office/word/2010/wordprocessingCanvas" xmlns:mc="http://schemas.openxmlformats.org/markup-compatibility/2006" xmlns:o="urn:schemas-microsoft-com:office:office" xmlns:r="http://schemas.openxmlformats.org/officeDocument/2006/relationships" xmlns:m="http://schemas.openxmlformats.org/officeDocument/2006/math" xmlns:v="urn:schemas-microsoft-com:vml" xmlns:wp14="http://schemas.microsoft.com/office/word/2010/wordprocessingDrawing" xmlns:wp="http://schemas.openxmlformats.org/drawingml/2006/wordprocessingDrawing" xmlns:w10="urn:schemas-microsoft-com:office:word" xmlns:w="http://schemas.openxmlformats.org/wordprocessingml/2006/main" xmlns:w14="http://schemas.microsoft.com/office/word/2010/wordml" xmlns:w15="http://schemas.microsoft.com/office/word/2012/wordml" xmlns:wpg="http://schemas.microsoft.com/office/word/2010/wordprocessingGroup" xmlns:wpi="http://schemas.microsoft.com/office/word/2010/wordprocessingInk" xmlns:wne="http://schemas.microsoft.com/office/word/2006/wordml" xmlns:wps="http://schemas.microsoft.com/office/word/2010/wordprocessingShape" mc:Ignorable="w14 w15 wp14">
+<w:hdr xmlns:wpc="http://schemas.microsoft.com/office/word/2010/wordprocessingCanvas" xmlns:cx="http://schemas.microsoft.com/office/drawing/2014/chartex" xmlns:cx1="http://schemas.microsoft.com/office/drawing/2015/9/8/chartex" xmlns:cx2="http://schemas.microsoft.com/office/drawing/2015/10/21/chartex" xmlns:cx3="http://schemas.microsoft.com/office/drawing/2016/5/9/chartex" xmlns:cx4="http://schemas.microsoft.com/office/drawing/2016/5/10/chartex" xmlns:cx5="http://schemas.microsoft.com/office/drawing/2016/5/11/chartex" xmlns:cx6="http://schemas.microsoft.com/office/drawing/2016/5/12/chartex" xmlns:cx7="http://schemas.microsoft.com/office/drawing/2016/5/13/chartex" xmlns:cx8="http://schemas.microsoft.com/office/drawing/2016/5/14/chartex" xmlns:mc="http://schemas.openxmlformats.org/markup-compatibility/2006" xmlns:o="urn:schemas-microsoft-com:office:office" xmlns:r="http://schemas.openxmlformats.org/officeDocument/2006/relationships" xmlns:m="http://schemas.openxmlformats.org/officeDocument/2006/math" xmlns:v="urn:schemas-microsoft-com:vml" xmlns:wp14="http://schemas.microsoft.com/office/word/2010/wordprocessingDrawing" xmlns:wp="http://schemas.openxmlformats.org/drawingml/2006/wordprocessingDrawing" xmlns:w10="urn:schemas-microsoft-com:office:word" xmlns:w="http://schemas.openxmlformats.org/wordprocessingml/2006/main" xmlns:w14="http://schemas.microsoft.com/office/word/2010/wordml" xmlns:w15="http://schemas.microsoft.com/office/word/2012/wordml" xmlns:w16se="http://schemas.microsoft.com/office/word/2015/wordml/symex" xmlns:wpg="http://schemas.microsoft.com/office/word/2010/wordprocessingGroup" xmlns:wpi="http://schemas.microsoft.com/office/word/2010/wordprocessingInk" xmlns:wne="http://schemas.microsoft.com/office/word/2006/wordml" xmlns:wps="http://schemas.microsoft.com/office/word/2010/wordprocessingShape" mc:Ignorable="w14 w15 w16se wp14">
   <w:tbl>
     <w:tblPr>
       <w:tblStyle w:val="Tableausimple1"/>
@@ -1689,7 +1849,7 @@
 </file>
 
 <file path=word/numbering.xml><?xml version="1.0" encoding="utf-8"?>
-<w:numbering xmlns:wpc="http://schemas.microsoft.com/office/word/2010/wordprocessingCanvas" xmlns:mc="http://schemas.openxmlformats.org/markup-compatibility/2006" xmlns:o="urn:schemas-microsoft-com:office:office" xmlns:r="http://schemas.openxmlformats.org/officeDocument/2006/relationships" xmlns:m="http://schemas.openxmlformats.org/officeDocument/2006/math" xmlns:v="urn:schemas-microsoft-com:vml" xmlns:wp14="http://schemas.microsoft.com/office/word/2010/wordprocessingDrawing" xmlns:wp="http://schemas.openxmlformats.org/drawingml/2006/wordprocessingDrawing" xmlns:w10="urn:schemas-microsoft-com:office:word" xmlns:w="http://schemas.openxmlformats.org/wordprocessingml/2006/main" xmlns:w14="http://schemas.microsoft.com/office/word/2010/wordml" xmlns:w15="http://schemas.microsoft.com/office/word/2012/wordml" xmlns:wpg="http://schemas.microsoft.com/office/word/2010/wordprocessingGroup" xmlns:wpi="http://schemas.microsoft.com/office/word/2010/wordprocessingInk" xmlns:wne="http://schemas.microsoft.com/office/word/2006/wordml" xmlns:wps="http://schemas.microsoft.com/office/word/2010/wordprocessingShape" mc:Ignorable="w14 w15 wp14">
+<w:numbering xmlns:wpc="http://schemas.microsoft.com/office/word/2010/wordprocessingCanvas" xmlns:cx="http://schemas.microsoft.com/office/drawing/2014/chartex" xmlns:cx1="http://schemas.microsoft.com/office/drawing/2015/9/8/chartex" xmlns:cx2="http://schemas.microsoft.com/office/drawing/2015/10/21/chartex" xmlns:cx3="http://schemas.microsoft.com/office/drawing/2016/5/9/chartex" xmlns:cx4="http://schemas.microsoft.com/office/drawing/2016/5/10/chartex" xmlns:cx5="http://schemas.microsoft.com/office/drawing/2016/5/11/chartex" xmlns:cx6="http://schemas.microsoft.com/office/drawing/2016/5/12/chartex" xmlns:cx7="http://schemas.microsoft.com/office/drawing/2016/5/13/chartex" xmlns:cx8="http://schemas.microsoft.com/office/drawing/2016/5/14/chartex" xmlns:mc="http://schemas.openxmlformats.org/markup-compatibility/2006" xmlns:o="urn:schemas-microsoft-com:office:office" xmlns:r="http://schemas.openxmlformats.org/officeDocument/2006/relationships" xmlns:m="http://schemas.openxmlformats.org/officeDocument/2006/math" xmlns:v="urn:schemas-microsoft-com:vml" xmlns:wp14="http://schemas.microsoft.com/office/word/2010/wordprocessingDrawing" xmlns:wp="http://schemas.openxmlformats.org/drawingml/2006/wordprocessingDrawing" xmlns:w10="urn:schemas-microsoft-com:office:word" xmlns:w="http://schemas.openxmlformats.org/wordprocessingml/2006/main" xmlns:w14="http://schemas.microsoft.com/office/word/2010/wordml" xmlns:w15="http://schemas.microsoft.com/office/word/2012/wordml" xmlns:w16se="http://schemas.microsoft.com/office/word/2015/wordml/symex" xmlns:wpg="http://schemas.microsoft.com/office/word/2010/wordprocessingGroup" xmlns:wpi="http://schemas.microsoft.com/office/word/2010/wordprocessingInk" xmlns:wne="http://schemas.microsoft.com/office/word/2006/wordml" xmlns:wps="http://schemas.microsoft.com/office/word/2010/wordprocessingShape" mc:Ignorable="w14 w15 w16se wp14">
   <w:abstractNum w:abstractNumId="0" w15:restartNumberingAfterBreak="0">
     <w:nsid w:val="FFFFFF89"/>
     <w:multiLevelType w:val="singleLevel"/>
@@ -2744,7 +2904,7 @@
 </file>
 
 <file path=word/styles.xml><?xml version="1.0" encoding="utf-8"?>
-<w:styles xmlns:mc="http://schemas.openxmlformats.org/markup-compatibility/2006" xmlns:r="http://schemas.openxmlformats.org/officeDocument/2006/relationships" xmlns:w="http://schemas.openxmlformats.org/wordprocessingml/2006/main" xmlns:w14="http://schemas.microsoft.com/office/word/2010/wordml" xmlns:w15="http://schemas.microsoft.com/office/word/2012/wordml" mc:Ignorable="w14 w15">
+<w:styles xmlns:mc="http://schemas.openxmlformats.org/markup-compatibility/2006" xmlns:r="http://schemas.openxmlformats.org/officeDocument/2006/relationships" xmlns:w="http://schemas.openxmlformats.org/wordprocessingml/2006/main" xmlns:w14="http://schemas.microsoft.com/office/word/2010/wordml" xmlns:w15="http://schemas.microsoft.com/office/word/2012/wordml" xmlns:w16se="http://schemas.microsoft.com/office/word/2015/wordml/symex" mc:Ignorable="w14 w15 w16se">
   <w:docDefaults>
     <w:rPrDefault>
       <w:rPr>
@@ -2760,7 +2920,7 @@
       </w:pPr>
     </w:pPrDefault>
   </w:docDefaults>
-  <w:latentStyles w:defLockedState="0" w:defUIPriority="99" w:defSemiHidden="0" w:defUnhideWhenUsed="0" w:defQFormat="0" w:count="371">
+  <w:latentStyles w:defLockedState="0" w:defUIPriority="99" w:defSemiHidden="0" w:defUnhideWhenUsed="0" w:defQFormat="0" w:count="374">
     <w:lsdException w:name="Normal" w:uiPriority="0" w:qFormat="1"/>
     <w:lsdException w:name="heading 1" w:uiPriority="9" w:qFormat="1"/>
     <w:lsdException w:name="heading 2" w:semiHidden="1" w:uiPriority="9" w:unhideWhenUsed="1" w:qFormat="1"/>
@@ -3132,6 +3292,9 @@
     <w:lsdException w:name="List Table 5 Dark Accent 6" w:uiPriority="50"/>
     <w:lsdException w:name="List Table 6 Colorful Accent 6" w:uiPriority="51"/>
     <w:lsdException w:name="List Table 7 Colorful Accent 6" w:uiPriority="52"/>
+    <w:lsdException w:name="Mention" w:semiHidden="1" w:unhideWhenUsed="1"/>
+    <w:lsdException w:name="Smart Hyperlink" w:semiHidden="1" w:unhideWhenUsed="1"/>
+    <w:lsdException w:name="Hashtag" w:semiHidden="1" w:unhideWhenUsed="1"/>
   </w:latentStyles>
   <w:style w:type="paragraph" w:default="1" w:styleId="Normal">
     <w:name w:val="Normal"/>

</xml_diff>